<commit_message>
Cierre de la Iteración N° 5 - Fase de Construcción.
</commit_message>
<xml_diff>
--- a/01. Gestión del proyecto/03. Planificación/03. Fase Construccion/Plan de Iteración Fase Construcción Iteración 4.docx
+++ b/01. Gestión del proyecto/03. Planificación/03. Fase Construccion/Plan de Iteración Fase Construcción Iteración 4.docx
@@ -239,7 +239,7 @@
               </mc:Choice>
               <mc:Fallback>
                 <w:pict>
-                  <v:rect w14:anchorId="54827C2F" id="Rectangle 6" o:spid="_x0000_s1026" style="position:absolute;margin-left:0;margin-top:0;width:623.75pt;height:67.45pt;z-index:251660288;visibility:visible;mso-wrap-style:square;mso-width-percent:1050;mso-height-percent:900;mso-wrap-distance-left:9pt;mso-wrap-distance-top:0;mso-wrap-distance-right:9pt;mso-wrap-distance-bottom:0;mso-position-horizontal:center;mso-position-horizontal-relative:page;mso-position-vertical:bottom;mso-position-vertical-relative:page;mso-width-percent:1050;mso-height-percent:900;mso-width-relative:page;mso-height-relative:top-margin-area;v-text-anchor:top" o:gfxdata="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" o:allowincell="f" fillcolor="#268496" strokecolor="#31849b [2408]">
+                  <v:rect w14:anchorId="39BA9B01" id="Rectangle 6" o:spid="_x0000_s1026" style="position:absolute;margin-left:0;margin-top:0;width:623.75pt;height:67.45pt;z-index:251660288;visibility:visible;mso-wrap-style:square;mso-width-percent:1050;mso-height-percent:900;mso-wrap-distance-left:9pt;mso-wrap-distance-top:0;mso-wrap-distance-right:9pt;mso-wrap-distance-bottom:0;mso-position-horizontal:center;mso-position-horizontal-relative:page;mso-position-vertical:bottom;mso-position-vertical-relative:page;mso-width-percent:1050;mso-height-percent:900;mso-width-relative:page;mso-height-relative:top-margin-area;v-text-anchor:top" o:gfxdata="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" o:allowincell="f" fillcolor="#268496" strokecolor="#31849b [2408]">
                     <w10:wrap anchorx="page" anchory="page"/>
                   </v:rect>
                 </w:pict>
@@ -319,7 +319,7 @@
               </mc:Choice>
               <mc:Fallback>
                 <w:pict>
-                  <v:rect w14:anchorId="29C7ED44" id="Rectangle 9" o:spid="_x0000_s1026" style="position:absolute;margin-left:0;margin-top:0;width:7.15pt;height:882.85pt;z-index:251663360;visibility:visible;mso-wrap-style:square;mso-width-percent:0;mso-height-percent:1050;mso-wrap-distance-left:9pt;mso-wrap-distance-top:0;mso-wrap-distance-right:9pt;mso-wrap-distance-bottom:0;mso-position-horizontal:center;mso-position-horizontal-relative:left-margin-area;mso-position-vertical:center;mso-position-vertical-relative:page;mso-width-percent:0;mso-height-percent:1050;mso-width-relative:page;mso-height-relative:page;v-text-anchor:top" o:gfxdata="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" o:allowincell="f" fillcolor="white [3212]" strokecolor="#31849b [2408]">
+                  <v:rect w14:anchorId="3ED21A97" id="Rectangle 9" o:spid="_x0000_s1026" style="position:absolute;margin-left:0;margin-top:0;width:7.15pt;height:882.85pt;z-index:251663360;visibility:visible;mso-wrap-style:square;mso-width-percent:0;mso-height-percent:1050;mso-wrap-distance-left:9pt;mso-wrap-distance-top:0;mso-wrap-distance-right:9pt;mso-wrap-distance-bottom:0;mso-position-horizontal:center;mso-position-horizontal-relative:left-margin-area;mso-position-vertical:center;mso-position-vertical-relative:page;mso-width-percent:0;mso-height-percent:1050;mso-width-relative:page;mso-height-relative:page;v-text-anchor:top" o:gfxdata="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" o:allowincell="f" fillcolor="white [3212]" strokecolor="#31849b [2408]">
                     <w10:wrap anchorx="margin" anchory="page"/>
                   </v:rect>
                 </w:pict>
@@ -399,7 +399,7 @@
               </mc:Choice>
               <mc:Fallback>
                 <w:pict>
-                  <v:rect w14:anchorId="7E05E8CF" id="Rectangle 8" o:spid="_x0000_s1026" style="position:absolute;margin-left:0;margin-top:0;width:7.15pt;height:882.85pt;z-index:251662336;visibility:visible;mso-wrap-style:square;mso-width-percent:0;mso-height-percent:1050;mso-wrap-distance-left:9pt;mso-wrap-distance-top:0;mso-wrap-distance-right:9pt;mso-wrap-distance-bottom:0;mso-position-horizontal:center;mso-position-horizontal-relative:right-margin-area;mso-position-vertical:center;mso-position-vertical-relative:page;mso-width-percent:0;mso-height-percent:1050;mso-width-relative:page;mso-height-relative:page;v-text-anchor:top" o:gfxdata="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" o:allowincell="f" fillcolor="white [3212]" strokecolor="#31849b [2408]">
+                  <v:rect w14:anchorId="13E66451" id="Rectangle 8" o:spid="_x0000_s1026" style="position:absolute;margin-left:0;margin-top:0;width:7.15pt;height:882.85pt;z-index:251662336;visibility:visible;mso-wrap-style:square;mso-width-percent:0;mso-height-percent:1050;mso-wrap-distance-left:9pt;mso-wrap-distance-top:0;mso-wrap-distance-right:9pt;mso-wrap-distance-bottom:0;mso-position-horizontal:center;mso-position-horizontal-relative:right-margin-area;mso-position-vertical:center;mso-position-vertical-relative:page;mso-width-percent:0;mso-height-percent:1050;mso-width-relative:page;mso-height-relative:page;v-text-anchor:top" o:gfxdata="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" o:allowincell="f" fillcolor="white [3212]" strokecolor="#31849b [2408]">
                     <w10:wrap anchorx="margin" anchory="page"/>
                   </v:rect>
                 </w:pict>
@@ -476,7 +476,7 @@
               </mc:Choice>
               <mc:Fallback>
                 <w:pict>
-                  <v:rect w14:anchorId="21508E00" id="Rectangle 7" o:spid="_x0000_s1026" style="position:absolute;margin-left:0;margin-top:0;width:623.75pt;height:67.45pt;z-index:251661312;visibility:visible;mso-wrap-style:square;mso-width-percent:1050;mso-height-percent:900;mso-wrap-distance-left:9pt;mso-wrap-distance-top:0;mso-wrap-distance-right:9pt;mso-wrap-distance-bottom:0;mso-position-horizontal:center;mso-position-horizontal-relative:page;mso-position-vertical:top;mso-position-vertical-relative:top-margin-area;mso-width-percent:1050;mso-height-percent:900;mso-width-relative:page;mso-height-relative:top-margin-area;v-text-anchor:top" o:gfxdata="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" o:allowincell="f" fillcolor="#268496" strokecolor="#31849b [2408]">
+                  <v:rect w14:anchorId="7BB4A006" id="Rectangle 7" o:spid="_x0000_s1026" style="position:absolute;margin-left:0;margin-top:0;width:623.75pt;height:67.45pt;z-index:251661312;visibility:visible;mso-wrap-style:square;mso-width-percent:1050;mso-height-percent:900;mso-wrap-distance-left:9pt;mso-wrap-distance-top:0;mso-wrap-distance-right:9pt;mso-wrap-distance-bottom:0;mso-position-horizontal:center;mso-position-horizontal-relative:page;mso-position-vertical:top;mso-position-vertical-relative:top-margin-area;mso-width-percent:1050;mso-height-percent:900;mso-width-relative:page;mso-height-relative:top-margin-area;v-text-anchor:top" o:gfxdata="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" o:allowincell="f" fillcolor="#268496" strokecolor="#31849b [2408]">
                     <w10:wrap anchorx="page" anchory="margin"/>
                   </v:rect>
                 </w:pict>
@@ -496,6 +496,7 @@
             <w:dataBinding w:prefixMappings="xmlns:ns0='http://schemas.openxmlformats.org/package/2006/metadata/core-properties' xmlns:ns1='http://purl.org/dc/elements/1.1/'" w:xpath="/ns0:coreProperties[1]/ns1:title[1]" w:storeItemID="{6C3C8BC8-F283-45AE-878A-BAB7291924A1}"/>
             <w:text/>
           </w:sdtPr>
+          <w:sdtEndPr/>
           <w:sdtContent>
             <w:p>
               <w:pPr>
@@ -529,6 +530,7 @@
             <w:dataBinding w:prefixMappings="xmlns:ns0='http://purl.org/dc/elements/1.1/' xmlns:ns1='http://schemas.openxmlformats.org/package/2006/metadata/core-properties' " w:xpath="/ns1:coreProperties[1]/ns1:category[1]" w:storeItemID="{6C3C8BC8-F283-45AE-878A-BAB7291924A1}"/>
             <w:text/>
           </w:sdtPr>
+          <w:sdtEndPr/>
           <w:sdtContent>
             <w:p>
               <w:pPr>
@@ -573,6 +575,7 @@
             <w:dataBinding w:prefixMappings="xmlns:ns0='http://schemas.openxmlformats.org/package/2006/metadata/core-properties' xmlns:ns1='http://purl.org/dc/elements/1.1/'" w:xpath="/ns0:coreProperties[1]/ns1:subject[1]" w:storeItemID="{6C3C8BC8-F283-45AE-878A-BAB7291924A1}"/>
             <w:text/>
           </w:sdtPr>
+          <w:sdtEndPr/>
           <w:sdtContent>
             <w:p>
               <w:pPr>
@@ -934,7 +937,7 @@
               </mc:Choice>
               <mc:Fallback>
                 <w:pict>
-                  <v:rect w14:anchorId="06CB1780" id="Rectangle 17" o:spid="_x0000_s1026" style="position:absolute;margin-left:315.7pt;margin-top:-76.25pt;width:195.35pt;height:844.9pt;z-index:-251643904;visibility:visible;mso-wrap-style:square;mso-width-percent:0;mso-height-percent:0;mso-wrap-distance-left:9pt;mso-wrap-distance-top:0;mso-wrap-distance-right:9pt;mso-wrap-distance-bottom:0;mso-position-horizontal:absolute;mso-position-horizontal-relative:margin;mso-position-vertical:absolute;mso-position-vertical-relative:margin;mso-width-percent:0;mso-height-percent:0;mso-width-relative:page;mso-height-relative:page;v-text-anchor:top" o:gfxdata="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" fillcolor="#268496" strokecolor="#31849b [2408]">
+                  <v:rect w14:anchorId="1A1F7408" id="Rectangle 17" o:spid="_x0000_s1026" style="position:absolute;margin-left:315.7pt;margin-top:-76.25pt;width:195.35pt;height:844.9pt;z-index:-251643904;visibility:visible;mso-wrap-style:square;mso-width-percent:0;mso-height-percent:0;mso-wrap-distance-left:9pt;mso-wrap-distance-top:0;mso-wrap-distance-right:9pt;mso-wrap-distance-bottom:0;mso-position-horizontal:absolute;mso-position-horizontal-relative:margin;mso-position-vertical:absolute;mso-position-vertical-relative:margin;mso-width-percent:0;mso-height-percent:0;mso-width-relative:page;mso-height-relative:page;v-text-anchor:top" o:gfxdata="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" fillcolor="#268496" strokecolor="#31849b [2408]">
                     <w10:wrap type="square" anchorx="margin" anchory="margin"/>
                   </v:rect>
                 </w:pict>
@@ -1028,6 +1031,7 @@
           <w:docPartUnique/>
         </w:docPartObj>
       </w:sdtPr>
+      <w:sdtEndPr/>
       <w:sdtContent>
         <w:p>
           <w:pPr>
@@ -1040,8 +1044,6 @@
             <w:t>Tabla de contenido</w:t>
           </w:r>
         </w:p>
-        <w:bookmarkStart w:id="0" w:name="_GoBack"/>
-        <w:bookmarkEnd w:id="0"/>
         <w:p>
           <w:pPr>
             <w:pStyle w:val="TDC1"/>
@@ -2146,6 +2148,7 @@
         <w:dataBinding w:prefixMappings="xmlns:ns0='http://purl.org/dc/elements/1.1/' xmlns:ns1='http://schemas.openxmlformats.org/package/2006/metadata/core-properties' " w:xpath="/ns1:coreProperties[1]/ns0:title[1]" w:storeItemID="{6C3C8BC8-F283-45AE-878A-BAB7291924A1}"/>
         <w:text/>
       </w:sdtPr>
+      <w:sdtEndPr/>
       <w:sdtContent>
         <w:p>
           <w:pPr>
@@ -2164,11 +2167,11 @@
       <w:pPr>
         <w:pStyle w:val="PSI-Ttulo1"/>
       </w:pPr>
-      <w:bookmarkStart w:id="1" w:name="_Toc523417878"/>
+      <w:bookmarkStart w:id="0" w:name="_Toc523417878"/>
       <w:r>
         <w:t>Introducción</w:t>
       </w:r>
-      <w:bookmarkEnd w:id="1"/>
+      <w:bookmarkEnd w:id="0"/>
     </w:p>
     <w:p>
       <w:pPr>
@@ -2207,11 +2210,11 @@
       <w:pPr>
         <w:pStyle w:val="PSI-Ttulo2"/>
       </w:pPr>
-      <w:bookmarkStart w:id="2" w:name="_Toc523417879"/>
+      <w:bookmarkStart w:id="1" w:name="_Toc523417879"/>
       <w:r>
         <w:t>Propósito</w:t>
       </w:r>
-      <w:bookmarkEnd w:id="2"/>
+      <w:bookmarkEnd w:id="1"/>
     </w:p>
     <w:p>
       <w:pPr>
@@ -2247,11 +2250,11 @@
       <w:pPr>
         <w:pStyle w:val="PSI-Ttulo2"/>
       </w:pPr>
-      <w:bookmarkStart w:id="3" w:name="_Toc523417880"/>
+      <w:bookmarkStart w:id="2" w:name="_Toc523417880"/>
       <w:r>
         <w:t>Referencias</w:t>
       </w:r>
-      <w:bookmarkEnd w:id="3"/>
+      <w:bookmarkEnd w:id="2"/>
     </w:p>
     <w:p>
       <w:pPr>
@@ -2370,22 +2373,22 @@
       <w:pPr>
         <w:pStyle w:val="PSI-Ttulo1"/>
       </w:pPr>
-      <w:bookmarkStart w:id="4" w:name="_Toc523417881"/>
+      <w:bookmarkStart w:id="3" w:name="_Toc523417881"/>
       <w:r>
         <w:lastRenderedPageBreak/>
         <w:t>Objetivos</w:t>
       </w:r>
-      <w:bookmarkEnd w:id="4"/>
+      <w:bookmarkEnd w:id="3"/>
     </w:p>
     <w:p>
       <w:pPr>
         <w:pStyle w:val="PSI-Ttulo2"/>
       </w:pPr>
-      <w:bookmarkStart w:id="5" w:name="_Toc523417882"/>
+      <w:bookmarkStart w:id="4" w:name="_Toc523417882"/>
       <w:r>
         <w:t>Criterios de Evaluación</w:t>
       </w:r>
-      <w:bookmarkEnd w:id="5"/>
+      <w:bookmarkEnd w:id="4"/>
     </w:p>
     <w:p>
       <w:pPr>
@@ -2552,11 +2555,11 @@
       <w:pPr>
         <w:pStyle w:val="PSI-Ttulo2"/>
       </w:pPr>
-      <w:bookmarkStart w:id="6" w:name="_Toc523417883"/>
+      <w:bookmarkStart w:id="5" w:name="_Toc523417883"/>
       <w:r>
         <w:t>Elementos de la Línea Base</w:t>
       </w:r>
-      <w:bookmarkEnd w:id="6"/>
+      <w:bookmarkEnd w:id="5"/>
     </w:p>
     <w:p>
       <w:pPr>
@@ -2574,11 +2577,11 @@
       <w:pPr>
         <w:pStyle w:val="PSI-Ttulo1"/>
       </w:pPr>
-      <w:bookmarkStart w:id="7" w:name="_Toc523417884"/>
+      <w:bookmarkStart w:id="6" w:name="_Toc523417884"/>
       <w:r>
         <w:t>Planificación</w:t>
       </w:r>
-      <w:bookmarkEnd w:id="7"/>
+      <w:bookmarkEnd w:id="6"/>
     </w:p>
     <w:p>
       <w:pPr>
@@ -3954,34 +3957,7 @@
                 <w:lang w:val="es-ES"/>
               </w:rPr>
               <w:lastRenderedPageBreak/>
-              <w:t>Modificar CU0</w:t>
-            </w:r>
-            <w:r>
-              <w:rPr>
-                <w:rFonts w:asciiTheme="minorHAnsi" w:eastAsiaTheme="minorHAnsi" w:hAnsiTheme="minorHAnsi" w:cstheme="minorBidi"/>
-                <w:sz w:val="22"/>
-                <w:szCs w:val="22"/>
-                <w:lang w:val="es-ES"/>
-              </w:rPr>
-              <w:t>7</w:t>
-            </w:r>
-            <w:r>
-              <w:rPr>
-                <w:rFonts w:asciiTheme="minorHAnsi" w:eastAsiaTheme="minorHAnsi" w:hAnsiTheme="minorHAnsi" w:cstheme="minorBidi"/>
-                <w:sz w:val="22"/>
-                <w:szCs w:val="22"/>
-                <w:lang w:val="es-ES"/>
-              </w:rPr>
-              <w:t xml:space="preserve"> – Modificar </w:t>
-            </w:r>
-            <w:r>
-              <w:rPr>
-                <w:rFonts w:asciiTheme="minorHAnsi" w:eastAsiaTheme="minorHAnsi" w:hAnsiTheme="minorHAnsi" w:cstheme="minorBidi"/>
-                <w:sz w:val="22"/>
-                <w:szCs w:val="22"/>
-                <w:lang w:val="es-ES"/>
-              </w:rPr>
-              <w:t>mesa de examen.</w:t>
+              <w:t>Modificar CU07 – Modificar mesa de examen.</w:t>
             </w:r>
           </w:p>
         </w:tc>
@@ -4577,7 +4553,7 @@
       <w:pPr>
         <w:jc w:val="both"/>
       </w:pPr>
-      <w:bookmarkStart w:id="8" w:name="_Toc238197615"/>
+      <w:bookmarkStart w:id="7" w:name="_Toc238197615"/>
     </w:p>
     <w:p>
       <w:pPr>
@@ -6379,34 +6355,7 @@
                 <w:szCs w:val="22"/>
                 <w:lang w:val="es-ES"/>
               </w:rPr>
-              <w:t>Modificar CU0</w:t>
-            </w:r>
-            <w:r>
-              <w:rPr>
-                <w:rFonts w:asciiTheme="minorHAnsi" w:eastAsiaTheme="minorHAnsi" w:hAnsiTheme="minorHAnsi" w:cstheme="minorBidi"/>
-                <w:sz w:val="22"/>
-                <w:szCs w:val="22"/>
-                <w:lang w:val="es-ES"/>
-              </w:rPr>
-              <w:t>7</w:t>
-            </w:r>
-            <w:r>
-              <w:rPr>
-                <w:rFonts w:asciiTheme="minorHAnsi" w:eastAsiaTheme="minorHAnsi" w:hAnsiTheme="minorHAnsi" w:cstheme="minorBidi"/>
-                <w:sz w:val="22"/>
-                <w:szCs w:val="22"/>
-                <w:lang w:val="es-ES"/>
-              </w:rPr>
-              <w:t xml:space="preserve"> – Modificar </w:t>
-            </w:r>
-            <w:r>
-              <w:rPr>
-                <w:rFonts w:asciiTheme="minorHAnsi" w:eastAsiaTheme="minorHAnsi" w:hAnsiTheme="minorHAnsi" w:cstheme="minorBidi"/>
-                <w:sz w:val="22"/>
-                <w:szCs w:val="22"/>
-                <w:lang w:val="es-ES"/>
-              </w:rPr>
-              <w:t>mesa de examen.</w:t>
+              <w:t>Modificar CU07 – Modificar mesa de examen.</w:t>
             </w:r>
           </w:p>
         </w:tc>
@@ -6999,7 +6948,7 @@
           <w:color w:val="365F91"/>
         </w:rPr>
       </w:pPr>
-      <w:bookmarkStart w:id="9" w:name="_Toc523417885"/>
+      <w:bookmarkStart w:id="8" w:name="_Toc523417885"/>
       <w:r>
         <w:rPr>
           <w:rFonts w:ascii="Cambria" w:eastAsia="DejaVu Sans" w:hAnsi="Cambria" w:cs="Times New Roman"/>
@@ -7007,8 +6956,8 @@
         </w:rPr>
         <w:t>Casos de Uso y Escenarios</w:t>
       </w:r>
+      <w:bookmarkEnd w:id="7"/>
       <w:bookmarkEnd w:id="8"/>
-      <w:bookmarkEnd w:id="9"/>
     </w:p>
     <w:p>
       <w:pPr>
@@ -7093,11 +7042,11 @@
       <w:pPr>
         <w:pStyle w:val="PSI-Ttulo1"/>
       </w:pPr>
-      <w:bookmarkStart w:id="10" w:name="_Toc523417886"/>
+      <w:bookmarkStart w:id="9" w:name="_Toc523417886"/>
       <w:r>
         <w:t>Recursos</w:t>
       </w:r>
-      <w:bookmarkEnd w:id="10"/>
+      <w:bookmarkEnd w:id="9"/>
     </w:p>
     <w:p>
       <w:pPr>
@@ -7403,7 +7352,7 @@
       <w:pPr>
         <w:pStyle w:val="PSI-Ttulo1"/>
       </w:pPr>
-      <w:bookmarkStart w:id="11" w:name="_Toc523417887"/>
+      <w:bookmarkStart w:id="10" w:name="_Toc523417887"/>
       <w:r>
         <w:t>Evaluación</w:t>
       </w:r>
@@ -7428,7 +7377,7 @@
       <w:r>
         <w:t>8</w:t>
       </w:r>
-      <w:bookmarkEnd w:id="11"/>
+      <w:bookmarkEnd w:id="10"/>
     </w:p>
     <w:p>
       <w:r>
@@ -7457,11 +7406,11 @@
           <w:tab w:val="left" w:pos="6521"/>
         </w:tabs>
       </w:pPr>
-      <w:bookmarkStart w:id="12" w:name="_Toc523417888"/>
+      <w:bookmarkStart w:id="11" w:name="_Toc523417888"/>
       <w:r>
         <w:t>Objetivos Alcanzados</w:t>
       </w:r>
-      <w:bookmarkEnd w:id="12"/>
+      <w:bookmarkEnd w:id="11"/>
     </w:p>
     <w:p>
       <w:pPr>
@@ -7477,44 +7426,111 @@
     <w:p>
       <w:pPr>
         <w:pStyle w:val="Prrafodelista"/>
+        <w:numPr>
+          <w:ilvl w:val="0"/>
+          <w:numId w:val="13"/>
+        </w:numPr>
         <w:spacing w:before="120" w:after="120"/>
-        <w:ind w:firstLine="0"/>
+        <w:ind w:left="714" w:hanging="357"/>
+        <w:contextualSpacing w:val="0"/>
         <w:jc w:val="both"/>
       </w:pPr>
+      <w:r>
+        <w:t>Subir la planificación iteración actual a Taiga.</w:t>
+      </w:r>
     </w:p>
     <w:p>
       <w:pPr>
-        <w:pStyle w:val="PSI-Ttulo2"/>
-      </w:pPr>
-      <w:bookmarkStart w:id="13" w:name="_Toc523417889"/>
-      <w:r>
-        <w:t>Objetivos No A</w:t>
-      </w:r>
-      <w:r>
-        <w:t>lcanzados</w:t>
-      </w:r>
-      <w:bookmarkEnd w:id="13"/>
+        <w:pStyle w:val="Prrafodelista"/>
+        <w:numPr>
+          <w:ilvl w:val="0"/>
+          <w:numId w:val="13"/>
+        </w:numPr>
+        <w:spacing w:before="120" w:after="120"/>
+        <w:ind w:left="714" w:hanging="357"/>
+        <w:contextualSpacing w:val="0"/>
+        <w:jc w:val="both"/>
+      </w:pPr>
+      <w:r>
+        <w:t>Modificar Especificación de CU06 – Modificar horario de cursada.</w:t>
+      </w:r>
     </w:p>
     <w:p>
       <w:pPr>
+        <w:pStyle w:val="Prrafodelista"/>
+        <w:numPr>
+          <w:ilvl w:val="0"/>
+          <w:numId w:val="13"/>
+        </w:numPr>
+        <w:spacing w:before="120" w:after="120"/>
+        <w:ind w:left="714" w:hanging="357"/>
+        <w:contextualSpacing w:val="0"/>
         <w:jc w:val="both"/>
-        <w:rPr>
-          <w:highlight w:val="yellow"/>
-        </w:rPr>
-      </w:pPr>
-      <w:r>
-        <w:t>Se detallan los objetivos que no se han alcanzado:</w:t>
+      </w:pPr>
+      <w:r>
+        <w:t>Modificar Especificación de CU07 – Modificar mesa de examen.</w:t>
       </w:r>
     </w:p>
     <w:p>
       <w:pPr>
+        <w:pStyle w:val="Prrafodelista"/>
+        <w:numPr>
+          <w:ilvl w:val="0"/>
+          <w:numId w:val="13"/>
+        </w:numPr>
+        <w:spacing w:before="120" w:after="120"/>
+        <w:ind w:left="714" w:hanging="357"/>
+        <w:contextualSpacing w:val="0"/>
+        <w:jc w:val="both"/>
+      </w:pPr>
+      <w:r>
+        <w:t>Modificar Modelo de Datos.</w:t>
+      </w:r>
+    </w:p>
+    <w:p>
+      <w:pPr>
+        <w:pStyle w:val="Prrafodelista"/>
+        <w:numPr>
+          <w:ilvl w:val="0"/>
+          <w:numId w:val="13"/>
+        </w:numPr>
+        <w:spacing w:before="120" w:after="120"/>
+        <w:ind w:left="714" w:hanging="357"/>
+        <w:contextualSpacing w:val="0"/>
+        <w:jc w:val="both"/>
+      </w:pPr>
+      <w:r>
+        <w:t>Modificar Base de Datos (</w:t>
+      </w:r>
+      <w:proofErr w:type="spellStart"/>
+      <w:r>
+        <w:t>tempus.sql</w:t>
+      </w:r>
+      <w:proofErr w:type="spellEnd"/>
+      <w:r>
+        <w:t xml:space="preserve"> disponible). </w:t>
+      </w:r>
+    </w:p>
+    <w:p>
+      <w:pPr>
         <w:pStyle w:val="PSI-Ttulo2"/>
       </w:pPr>
-      <w:bookmarkStart w:id="14" w:name="_Toc523417890"/>
-      <w:r>
-        <w:t>Elementos incluidos en la Línea Base</w:t>
-      </w:r>
-      <w:bookmarkEnd w:id="14"/>
+      <w:bookmarkStart w:id="12" w:name="_Toc523417889"/>
+      <w:r>
+        <w:t>Objetivos No A</w:t>
+      </w:r>
+      <w:r>
+        <w:t>lcanzados</w:t>
+      </w:r>
+      <w:bookmarkEnd w:id="12"/>
+    </w:p>
+    <w:p>
+      <w:pPr>
+        <w:jc w:val="both"/>
+      </w:pPr>
+      <w:r>
+        <w:t>Se detallan los objetivos que no se han alcanzado:</w:t>
+      </w:r>
     </w:p>
     <w:p>
       <w:pPr>
@@ -7526,62 +7542,183 @@
         <w:jc w:val="both"/>
       </w:pPr>
       <w:r>
-        <w:t>Especificación de requerimientos.</w:t>
+        <w:t>El resto de las actividades no se han finalizado.</w:t>
       </w:r>
     </w:p>
     <w:p>
       <w:pPr>
-        <w:pStyle w:val="PSI-Ttulo1"/>
-      </w:pPr>
+        <w:jc w:val="both"/>
+      </w:pPr>
+      <w:r>
+        <w:t>Los objetivos que no se han alcanzado se debieron a ocupaciones personales de cada uno de los integrantes del grupo.</w:t>
+      </w:r>
     </w:p>
     <w:p>
       <w:pPr>
-        <w:pStyle w:val="PSI-Ttulo1"/>
-      </w:pPr>
-      <w:bookmarkStart w:id="15" w:name="_Toc523417891"/>
-      <w:r>
-        <w:t>Conclusión</w:t>
-      </w:r>
-      <w:bookmarkEnd w:id="15"/>
+        <w:jc w:val="both"/>
+      </w:pPr>
+      <w:r>
+        <w:t>Las tareas que no se han completado deben realizarse en la siguiente iteración. Las actividades que se han iniciado también deberán finalizarse durante la iteración 5 de la fase de construcción.</w:t>
+      </w:r>
     </w:p>
     <w:p>
       <w:pPr>
         <w:jc w:val="both"/>
       </w:pPr>
-      <w:bookmarkStart w:id="16" w:name="_Toc238197620"/>
-      <w:r>
-        <w:t>Conclusión.</w:t>
+      <w:r>
+        <w:t>Se adjunta imagen del sistema Taiga con la Iteración 4 de la fase de construcción:</w:t>
       </w:r>
     </w:p>
     <w:p>
       <w:pPr>
-        <w:pStyle w:val="PSI-Ttulo2"/>
-      </w:pPr>
-      <w:bookmarkStart w:id="17" w:name="_Toc523417892"/>
-      <w:r>
-        <w:t>Estado del repositorio</w:t>
-      </w:r>
-      <w:bookmarkEnd w:id="16"/>
-      <w:bookmarkEnd w:id="17"/>
+        <w:ind w:left="0" w:firstLine="0"/>
+        <w:jc w:val="both"/>
+        <w:rPr>
+          <w:noProof/>
+          <w:lang w:val="es-AR" w:eastAsia="es-AR"/>
+        </w:rPr>
+      </w:pPr>
     </w:p>
     <w:p>
       <w:pPr>
-        <w:jc w:val="both"/>
-      </w:pPr>
-      <w:r>
-        <w:t xml:space="preserve">Estado del repositorio al comienzo de la iteración: </w:t>
-      </w:r>
-      <w:r>
-        <w:t>339</w:t>
+        <w:jc w:val="center"/>
+      </w:pPr>
+      <w:r>
+        <w:rPr>
+          <w:noProof/>
+          <w:lang w:val="es-AR" w:eastAsia="es-AR"/>
+        </w:rPr>
+        <w:lastRenderedPageBreak/>
+        <w:drawing>
+          <wp:inline distT="0" distB="0" distL="0" distR="0" wp14:anchorId="60C181A7" wp14:editId="2553956B">
+            <wp:extent cx="5334000" cy="4633184"/>
+            <wp:effectExtent l="19050" t="19050" r="19050" b="15240"/>
+            <wp:docPr id="18" name="Imagen 18"/>
+            <wp:cNvGraphicFramePr>
+              <a:graphicFrameLocks xmlns:a="http://schemas.openxmlformats.org/drawingml/2006/main" noChangeAspect="1"/>
+            </wp:cNvGraphicFramePr>
+            <a:graphic xmlns:a="http://schemas.openxmlformats.org/drawingml/2006/main">
+              <a:graphicData uri="http://schemas.openxmlformats.org/drawingml/2006/picture">
+                <pic:pic xmlns:pic="http://schemas.openxmlformats.org/drawingml/2006/picture">
+                  <pic:nvPicPr>
+                    <pic:cNvPr id="1" name=""/>
+                    <pic:cNvPicPr/>
+                  </pic:nvPicPr>
+                  <pic:blipFill rotWithShape="1">
+                    <a:blip r:embed="rId15"/>
+                    <a:srcRect l="2469" t="15374" r="49200" b="9956"/>
+                    <a:stretch/>
+                  </pic:blipFill>
+                  <pic:spPr bwMode="auto">
+                    <a:xfrm>
+                      <a:off x="0" y="0"/>
+                      <a:ext cx="5350545" cy="4647555"/>
+                    </a:xfrm>
+                    <a:prstGeom prst="rect">
+                      <a:avLst/>
+                    </a:prstGeom>
+                    <a:ln>
+                      <a:solidFill>
+                        <a:schemeClr val="tx1"/>
+                      </a:solidFill>
+                    </a:ln>
+                    <a:extLst>
+                      <a:ext uri="{53640926-AAD7-44D8-BBD7-CCE9431645EC}">
+                        <a14:shadowObscured xmlns:a14="http://schemas.microsoft.com/office/drawing/2010/main"/>
+                      </a:ext>
+                    </a:extLst>
+                  </pic:spPr>
+                </pic:pic>
+              </a:graphicData>
+            </a:graphic>
+          </wp:inline>
+        </w:drawing>
       </w:r>
     </w:p>
     <w:p>
       <w:pPr>
+        <w:pStyle w:val="PSI-Ttulo2"/>
+      </w:pPr>
+      <w:bookmarkStart w:id="13" w:name="_Toc523417890"/>
+      <w:r>
+        <w:t>Elementos incluidos en la Línea Base</w:t>
+      </w:r>
+      <w:bookmarkEnd w:id="13"/>
+    </w:p>
+    <w:p>
+      <w:pPr>
+        <w:pStyle w:val="Prrafodelista"/>
+        <w:numPr>
+          <w:ilvl w:val="0"/>
+          <w:numId w:val="13"/>
+        </w:numPr>
         <w:jc w:val="both"/>
       </w:pPr>
       <w:r>
+        <w:t>Especificación de requerimientos.</w:t>
+      </w:r>
+    </w:p>
+    <w:p>
+      <w:pPr>
+        <w:pStyle w:val="PSI-Ttulo1"/>
+      </w:pPr>
+    </w:p>
+    <w:p>
+      <w:pPr>
+        <w:pStyle w:val="PSI-Ttulo1"/>
+      </w:pPr>
+      <w:bookmarkStart w:id="14" w:name="_Toc523417891"/>
+      <w:r>
+        <w:t>Conclusión</w:t>
+      </w:r>
+      <w:bookmarkEnd w:id="14"/>
+    </w:p>
+    <w:p>
+      <w:pPr>
+        <w:jc w:val="both"/>
+      </w:pPr>
+      <w:bookmarkStart w:id="15" w:name="_Toc238197620"/>
+      <w:r>
+        <w:t>Las tareas que no han sido finalizadas serán completadas como parte de la Iteración 5 – Fase de Construcción. La presente Iteración queda cerrada.</w:t>
+      </w:r>
+    </w:p>
+    <w:p>
+      <w:pPr>
+        <w:pStyle w:val="PSI-Ttulo2"/>
+      </w:pPr>
+      <w:bookmarkStart w:id="16" w:name="_Toc523417892"/>
+      <w:r>
+        <w:t>Estado del repositorio</w:t>
+      </w:r>
+      <w:bookmarkEnd w:id="15"/>
+      <w:bookmarkEnd w:id="16"/>
+    </w:p>
+    <w:p>
+      <w:pPr>
+        <w:jc w:val="both"/>
+      </w:pPr>
+      <w:r>
+        <w:t xml:space="preserve">Estado del repositorio al comienzo de la iteración: </w:t>
+      </w:r>
+      <w:r>
+        <w:t>339</w:t>
+      </w:r>
+      <w:r>
+        <w:t>.</w:t>
+      </w:r>
+    </w:p>
+    <w:p>
+      <w:pPr>
+        <w:jc w:val="both"/>
+      </w:pPr>
+      <w:r>
         <w:t xml:space="preserve">Estado del repositorio al final de la iteración: </w:t>
       </w:r>
+      <w:r>
+        <w:t>384.</w:t>
+      </w:r>
+      <w:bookmarkStart w:id="17" w:name="_GoBack"/>
+      <w:bookmarkEnd w:id="17"/>
     </w:p>
     <w:p>
       <w:pPr>
@@ -7627,8 +7764,8 @@
       </w:r>
     </w:p>
     <w:sectPr>
-      <w:headerReference w:type="default" r:id="rId15"/>
-      <w:footerReference w:type="default" r:id="rId16"/>
+      <w:headerReference w:type="default" r:id="rId16"/>
+      <w:footerReference w:type="default" r:id="rId17"/>
       <w:pgSz w:w="11906" w:h="16838"/>
       <w:pgMar w:top="1535" w:right="1701" w:bottom="1417" w:left="1701" w:header="567" w:footer="572" w:gutter="0"/>
       <w:cols w:space="708"/>
@@ -7684,6 +7821,7 @@
         <w:dataBinding w:prefixMappings="xmlns:ns0='http://schemas.openxmlformats.org/officeDocument/2006/extended-properties' " w:xpath="/ns0:Properties[1]/ns0:Company[1]" w:storeItemID="{6668398D-A668-4E3E-A5EB-62B293D839F1}"/>
         <w:text/>
       </w:sdtPr>
+      <w:sdtEndPr/>
       <w:sdtContent>
         <w:r>
           <w:rPr>
@@ -7820,7 +7958,7 @@
         </mc:Choice>
         <mc:Fallback>
           <w:pict>
-            <v:group w14:anchorId="794D9EAC" id="Group 27" o:spid="_x0000_s1026" style="position:absolute;margin-left:0;margin-top:0;width:593.7pt;height:63.75pt;flip:y;z-index:251676672;mso-width-percent:1000;mso-height-percent:900;mso-position-horizontal:center;mso-position-horizontal-relative:page;mso-position-vertical:bottom;mso-position-vertical-relative:page;mso-width-percent:1000;mso-height-percent:900;mso-height-relative:bottom-margin-area" coordorigin="8,9" coordsize="15823,1439" o:gfxdata="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" o:allowincell="f">
+            <v:group w14:anchorId="021FD75D" id="Group 27" o:spid="_x0000_s1026" style="position:absolute;margin-left:0;margin-top:0;width:593.7pt;height:63.75pt;flip:y;z-index:251676672;mso-width-percent:1000;mso-height-percent:900;mso-position-horizontal:center;mso-position-horizontal-relative:page;mso-position-vertical:bottom;mso-position-vertical-relative:page;mso-width-percent:1000;mso-height-percent:900;mso-height-relative:bottom-margin-area" coordorigin="8,9" coordsize="15823,1439" o:gfxdata="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" o:allowincell="f">
               <v:shapetype id="_x0000_t32" coordsize="21600,21600" o:spt="32" o:oned="t" path="m,l21600,21600e" filled="f">
                 <v:path arrowok="t" fillok="f" o:connecttype="none"/>
                 <o:lock v:ext="edit" shapetype="t"/>
@@ -7841,6 +7979,7 @@
           <w:docPartUnique/>
         </w:docPartObj>
       </w:sdtPr>
+      <w:sdtEndPr/>
       <w:sdtContent>
         <w:r>
           <w:tab/>
@@ -7886,7 +8025,7 @@
             <w:rFonts w:asciiTheme="majorHAnsi" w:hAnsiTheme="majorHAnsi" w:cstheme="majorHAnsi"/>
             <w:noProof/>
           </w:rPr>
-          <w:t>4</w:t>
+          <w:t>9</w:t>
         </w:r>
         <w:r>
           <w:rPr>
@@ -7923,7 +8062,7 @@
             <w:rFonts w:asciiTheme="majorHAnsi" w:hAnsiTheme="majorHAnsi" w:cstheme="majorHAnsi"/>
             <w:noProof/>
           </w:rPr>
-          <w:t>8</w:t>
+          <w:t>9</w:t>
         </w:r>
         <w:r>
           <w:rPr>
@@ -7992,6 +8131,7 @@
         <w:dataBinding w:prefixMappings="xmlns:ns0='http://schemas.openxmlformats.org/package/2006/metadata/core-properties' xmlns:ns1='http://purl.org/dc/elements/1.1/'" w:xpath="/ns0:coreProperties[1]/ns1:title[1]" w:storeItemID="{6C3C8BC8-F283-45AE-878A-BAB7291924A1}"/>
         <w:text/>
       </w:sdtPr>
+      <w:sdtEndPr/>
       <w:sdtContent>
         <w:r>
           <w:rPr>
@@ -8018,6 +8158,7 @@
         <w:dataBinding w:prefixMappings="xmlns:ns0='http://purl.org/dc/elements/1.1/' xmlns:ns1='http://schemas.openxmlformats.org/package/2006/metadata/core-properties' " w:xpath="/ns1:coreProperties[1]/ns1:category[1]" w:storeItemID="{6C3C8BC8-F283-45AE-878A-BAB7291924A1}"/>
         <w:text/>
       </w:sdtPr>
+      <w:sdtEndPr/>
       <w:sdtContent>
         <w:r>
           <w:rPr>
@@ -8171,7 +8312,7 @@
         </mc:Choice>
         <mc:Fallback>
           <w:pict>
-            <v:group w14:anchorId="0BF27C24" id="Group 35" o:spid="_x0000_s1026" style="position:absolute;margin-left:0;margin-top:0;width:593.5pt;height:64.2pt;z-index:251679744;mso-width-percent:1000;mso-position-horizontal:center;mso-position-horizontal-relative:page;mso-position-vertical:top;mso-position-vertical-relative:page;mso-width-percent:1000;mso-height-relative:top-margin-area" coordorigin="8,9" coordsize="15823,1439" o:gfxdata="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">
+            <v:group w14:anchorId="7827CA1C" id="Group 35" o:spid="_x0000_s1026" style="position:absolute;margin-left:0;margin-top:0;width:593.5pt;height:64.2pt;z-index:251679744;mso-width-percent:1000;mso-position-horizontal:center;mso-position-horizontal-relative:page;mso-position-vertical:top;mso-position-vertical-relative:page;mso-width-percent:1000;mso-height-relative:top-margin-area" coordorigin="8,9" coordsize="15823,1439" o:gfxdata="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">
               <v:shapetype id="_x0000_t32" coordsize="21600,21600" o:spt="32" o:oned="t" path="m,l21600,21600e" filled="f">
                 <v:path arrowok="t" fillok="f" o:connecttype="none"/>
                 <o:lock v:ext="edit" shapetype="t"/>
@@ -8195,6 +8336,7 @@
         <w:dataBinding w:prefixMappings="xmlns:ns0='http://schemas.openxmlformats.org/package/2006/metadata/core-properties' xmlns:ns1='http://purl.org/dc/elements/1.1/'" w:xpath="/ns0:coreProperties[1]/ns1:subject[1]" w:storeItemID="{6C3C8BC8-F283-45AE-878A-BAB7291924A1}"/>
         <w:text/>
       </w:sdtPr>
+      <w:sdtEndPr/>
       <w:sdtContent>
         <w:r>
           <w:rPr>
@@ -11122,7 +11264,7 @@
 </file>
 
 <file path=customXml/itemProps2.xml><?xml version="1.0" encoding="utf-8"?>
-<ds:datastoreItem xmlns:ds="http://schemas.openxmlformats.org/officeDocument/2006/customXml" ds:itemID="{0000EFB9-C4E0-4D24-9467-C1E3B2545BD7}">
+<ds:datastoreItem xmlns:ds="http://schemas.openxmlformats.org/officeDocument/2006/customXml" ds:itemID="{D3DF12FD-1CEF-4454-98A4-27F6FDD29E1B}">
   <ds:schemaRefs>
     <ds:schemaRef ds:uri="http://schemas.openxmlformats.org/officeDocument/2006/bibliography"/>
   </ds:schemaRefs>

</xml_diff>